<commit_message>
added texture caching to ILContainer Class.
</commit_message>
<xml_diff>
--- a/README.docx
+++ b/README.docx
@@ -32,23 +32,7 @@
         <w:t>12 million</w:t>
       </w:r>
       <w:r>
-        <w:t xml:space="preserve"> vertex Sphere in less than one second (Position, </w:t>
-      </w:r>
-      <w:proofErr w:type="spellStart"/>
-      <w:r>
-        <w:t>Normals</w:t>
-      </w:r>
-      <w:proofErr w:type="spellEnd"/>
-      <w:r>
-        <w:t xml:space="preserve">, Wireframe, and Texture </w:t>
-      </w:r>
-      <w:proofErr w:type="spellStart"/>
-      <w:r>
-        <w:t>Coords</w:t>
-      </w:r>
-      <w:proofErr w:type="spellEnd"/>
-      <w:r>
-        <w:t>).</w:t>
+        <w:t xml:space="preserve"> vertex Sphere in less than one second (Position, Normals, Wireframe, and Texture Coords).</w:t>
       </w:r>
       <w:r>
         <w:t xml:space="preserve">  Everything is generated and stays on the GPU (data is not computed or stored on CPU).   </w:t>
@@ -177,17 +161,55 @@
       <w:r>
         <w:t>Old Project 3 (Model loading and other effects)</w:t>
       </w:r>
-    </w:p>
-    <w:p/>
-    <w:p>
-      <w:r>
-        <w:t>We both agree that the code created in this project can be used by either partner for any purpose.</w:t>
-      </w:r>
-    </w:p>
-    <w:p>
+      <w:r>
+        <w:t xml:space="preserve"> </w:t>
+      </w:r>
+    </w:p>
+    <w:p>
+      <w:pPr>
+        <w:pStyle w:val="ListParagraph"/>
+        <w:numPr>
+          <w:ilvl w:val="0"/>
+          <w:numId w:val="1"/>
+        </w:numPr>
+      </w:pPr>
+      <w:r>
+        <w:t>2650 lines of code total  VS (860 in shaders, 3378 in code in Wesley’s P2)</w:t>
+      </w:r>
+    </w:p>
+    <w:p>
+      <w:pPr>
+        <w:pStyle w:val="ListParagraph"/>
+        <w:numPr>
+          <w:ilvl w:val="0"/>
+          <w:numId w:val="1"/>
+        </w:numPr>
+      </w:pPr>
+      <w:r>
+        <w:t>Debugging features – CUDA debugging and graphics debugging</w:t>
+      </w:r>
+    </w:p>
+    <w:p>
+      <w:pPr>
+        <w:pStyle w:val="ListParagraph"/>
+        <w:numPr>
+          <w:ilvl w:val="0"/>
+          <w:numId w:val="1"/>
+        </w:numPr>
+      </w:pPr>
+      <w:r>
+        <w:t>Texture caching logic</w:t>
+      </w:r>
       <w:bookmarkStart w:id="0" w:name="_GoBack"/>
       <w:bookmarkEnd w:id="0"/>
     </w:p>
+    <w:p/>
+    <w:p>
+      <w:r>
+        <w:t>We both agree that the code created in this project can be used by either partner for any purpose.</w:t>
+      </w:r>
+    </w:p>
+    <w:p/>
     <w:p/>
     <w:p>
       <w:pPr>

</xml_diff>

<commit_message>
Changed the code so that you move from planet to planet once the orbit of the  previous planet is completed.  Also works for moving backward in time.
</commit_message>
<xml_diff>
--- a/README.docx
+++ b/README.docx
@@ -127,16 +127,13 @@
         </w:numPr>
       </w:pPr>
       <w:r>
-        <w:t>Post Processing effects (using Subroutines)</w:t>
-      </w:r>
-    </w:p>
-    <w:p>
-      <w:pPr>
-        <w:pStyle w:val="Heading1"/>
-      </w:pPr>
-      <w:r>
-        <w:t>Other Items</w:t>
-      </w:r>
+        <w:t>Post Proces</w:t>
+      </w:r>
+      <w:r>
+        <w:t>sing effects using Subroutines (  O key )</w:t>
+      </w:r>
+      <w:bookmarkStart w:id="0" w:name="_GoBack"/>
+      <w:bookmarkEnd w:id="0"/>
     </w:p>
     <w:p>
       <w:pPr>
@@ -147,7 +144,7 @@
         </w:numPr>
       </w:pPr>
       <w:r>
-        <w:t>Test program for Compute Shaders</w:t>
+        <w:t>Texture caching logic (effective hack for now, will use reference counting in the future)</w:t>
       </w:r>
     </w:p>
     <w:p>
@@ -159,10 +156,13 @@
         </w:numPr>
       </w:pPr>
       <w:r>
-        <w:t>Old Project 3 (Model loading and other effects)</w:t>
-      </w:r>
-      <w:r>
-        <w:t xml:space="preserve"> </w:t>
+        <w:t>Can move forwards and backwards in time</w:t>
+      </w:r>
+      <w:r>
+        <w:t xml:space="preserve"> in additional to pause and speed up</w:t>
+      </w:r>
+      <w:r>
+        <w:t xml:space="preserve"> ( + - keys)</w:t>
       </w:r>
     </w:p>
     <w:p>
@@ -173,8 +173,13 @@
           <w:numId w:val="1"/>
         </w:numPr>
       </w:pPr>
-      <w:r>
-        <w:t>2650 lines of code total  VS (860 in shaders, 3378 in code in Wesley’s P2)</w:t>
+    </w:p>
+    <w:p>
+      <w:pPr>
+        <w:pStyle w:val="Heading1"/>
+      </w:pPr>
+      <w:r>
+        <w:t>Other Items</w:t>
       </w:r>
     </w:p>
     <w:p>
@@ -186,7 +191,7 @@
         </w:numPr>
       </w:pPr>
       <w:r>
-        <w:t>Debugging features – CUDA debugging and graphics debugging</w:t>
+        <w:t>Test program for Compute Shaders</w:t>
       </w:r>
     </w:p>
     <w:p>
@@ -198,12 +203,36 @@
         </w:numPr>
       </w:pPr>
       <w:r>
-        <w:t>Texture caching logic</w:t>
-      </w:r>
-      <w:bookmarkStart w:id="0" w:name="_GoBack"/>
-      <w:bookmarkEnd w:id="0"/>
-    </w:p>
-    <w:p/>
+        <w:t>Old Project 3 (Model loading and other effects)</w:t>
+      </w:r>
+      <w:r>
+        <w:t xml:space="preserve"> </w:t>
+      </w:r>
+    </w:p>
+    <w:p>
+      <w:pPr>
+        <w:pStyle w:val="ListParagraph"/>
+        <w:numPr>
+          <w:ilvl w:val="0"/>
+          <w:numId w:val="1"/>
+        </w:numPr>
+      </w:pPr>
+      <w:r>
+        <w:t>2650 lines of code total  VS (860 in shaders, 3378 in code in Wesley’s P2)</w:t>
+      </w:r>
+    </w:p>
+    <w:p>
+      <w:pPr>
+        <w:pStyle w:val="ListParagraph"/>
+        <w:numPr>
+          <w:ilvl w:val="0"/>
+          <w:numId w:val="1"/>
+        </w:numPr>
+      </w:pPr>
+      <w:r>
+        <w:t>Debugging features – CUDA debugging and graphics debugging</w:t>
+      </w:r>
+    </w:p>
     <w:p>
       <w:r>
         <w:t>We both agree that the code created in this project can be used by either partner for any purpose.</w:t>

</xml_diff>

<commit_message>
Added mode option to Ribbon::CreateCircularRibbonControlPoints()
</commit_message>
<xml_diff>
--- a/README.docx
+++ b/README.docx
@@ -32,7 +32,23 @@
         <w:t>12 million</w:t>
       </w:r>
       <w:r>
-        <w:t xml:space="preserve"> vertex Sphere in less than one second (Position, Normals, Wireframe, and Texture Coords).</w:t>
+        <w:t xml:space="preserve"> vertex Sphere in less than one second (Position, </w:t>
+      </w:r>
+      <w:proofErr w:type="spellStart"/>
+      <w:r>
+        <w:t>Normals</w:t>
+      </w:r>
+      <w:proofErr w:type="spellEnd"/>
+      <w:r>
+        <w:t xml:space="preserve">, Wireframe, and Texture </w:t>
+      </w:r>
+      <w:proofErr w:type="spellStart"/>
+      <w:r>
+        <w:t>Coords</w:t>
+      </w:r>
+      <w:proofErr w:type="spellEnd"/>
+      <w:r>
+        <w:t>).</w:t>
       </w:r>
       <w:r>
         <w:t xml:space="preserve">  Everything is generated and stays on the GPU (data is not computed or stored on CPU).   </w:t>
@@ -93,6 +109,9 @@
       <w:r>
         <w:t>Modern wireframe and normal visualization</w:t>
       </w:r>
+      <w:r>
+        <w:t xml:space="preserve"> (F key, </w:t>
+      </w:r>
     </w:p>
     <w:p>
       <w:pPr>
@@ -132,8 +151,6 @@
       <w:r>
         <w:t>sing effects using Subroutines (  O key )</w:t>
       </w:r>
-      <w:bookmarkStart w:id="0" w:name="_GoBack"/>
-      <w:bookmarkEnd w:id="0"/>
     </w:p>
     <w:p>
       <w:pPr>
@@ -173,6 +190,8 @@
           <w:numId w:val="1"/>
         </w:numPr>
       </w:pPr>
+      <w:bookmarkStart w:id="0" w:name="_GoBack"/>
+      <w:bookmarkEnd w:id="0"/>
     </w:p>
     <w:p>
       <w:pPr>
@@ -218,7 +237,15 @@
         </w:numPr>
       </w:pPr>
       <w:r>
-        <w:t>2650 lines of code total  VS (860 in shaders, 3378 in code in Wesley’s P2)</w:t>
+        <w:t xml:space="preserve">2650 lines of code total  VS (860 in </w:t>
+      </w:r>
+      <w:proofErr w:type="spellStart"/>
+      <w:r>
+        <w:t>shaders</w:t>
+      </w:r>
+      <w:proofErr w:type="spellEnd"/>
+      <w:r>
+        <w:t>, 3378 in code in Wesley’s P2)</w:t>
       </w:r>
     </w:p>
     <w:p>

</xml_diff>

<commit_message>
Real time geometry changing using CUDA on the Mars mode.
</commit_message>
<xml_diff>
--- a/README.docx
+++ b/README.docx
@@ -32,23 +32,7 @@
         <w:t>12 million</w:t>
       </w:r>
       <w:r>
-        <w:t xml:space="preserve"> vertex Sphere in less than one second (Position, </w:t>
-      </w:r>
-      <w:proofErr w:type="spellStart"/>
-      <w:r>
-        <w:t>Normals</w:t>
-      </w:r>
-      <w:proofErr w:type="spellEnd"/>
-      <w:r>
-        <w:t xml:space="preserve">, Wireframe, and Texture </w:t>
-      </w:r>
-      <w:proofErr w:type="spellStart"/>
-      <w:r>
-        <w:t>Coords</w:t>
-      </w:r>
-      <w:proofErr w:type="spellEnd"/>
-      <w:r>
-        <w:t>).</w:t>
+        <w:t xml:space="preserve"> vertex Sphere in less than one second (Position, Normals, Wireframe, and Texture Coords).</w:t>
       </w:r>
       <w:r>
         <w:t xml:space="preserve">  Everything is generated and stays on the GPU (data is not computed or stored on CPU).   </w:t>
@@ -112,6 +96,9 @@
       <w:r>
         <w:t xml:space="preserve"> (F key, </w:t>
       </w:r>
+      <w:r>
+        <w:t>N key)</w:t>
+      </w:r>
     </w:p>
     <w:p>
       <w:pPr>
@@ -190,8 +177,17 @@
           <w:numId w:val="1"/>
         </w:numPr>
       </w:pPr>
+      <w:r>
+        <w:t>Mars mode 1440x720</w:t>
+      </w:r>
+      <w:r>
+        <w:t>, geometry being modified in real time with CUDA</w:t>
+      </w:r>
       <w:bookmarkStart w:id="0" w:name="_GoBack"/>
       <w:bookmarkEnd w:id="0"/>
+      <w:r>
+        <w:t xml:space="preserve"> (M key)</w:t>
+      </w:r>
     </w:p>
     <w:p>
       <w:pPr>
@@ -237,15 +233,7 @@
         </w:numPr>
       </w:pPr>
       <w:r>
-        <w:t xml:space="preserve">2650 lines of code total  VS (860 in </w:t>
-      </w:r>
-      <w:proofErr w:type="spellStart"/>
-      <w:r>
-        <w:t>shaders</w:t>
-      </w:r>
-      <w:proofErr w:type="spellEnd"/>
-      <w:r>
-        <w:t>, 3378 in code in Wesley’s P2)</w:t>
+        <w:t>2650 lines of code total  VS (860 in shaders, 3378 in code in Wesley’s P2)</w:t>
       </w:r>
     </w:p>
     <w:p>

</xml_diff>